<commit_message>
new class for team
tôi mới tạo thêm 4 cái class, mỗi người chọn một cái để làm nhé, tôi đang làm dở cái wall.
</commit_message>
<xml_diff>
--- a/idea/idea.docx
+++ b/idea/idea.docx
@@ -81,7 +81,13 @@
       </w:r>
       <w:r>
         <w:tab/>
-        <w:t>+ Phương thức: break( đánh dấu là bị phá ), draw( xóa hoặc vẽ gạch</w:t>
+        <w:t xml:space="preserve">+ Phương thức: </w:t>
+      </w:r>
+      <w:r>
+        <w:t>isB</w:t>
+      </w:r>
+      <w:r>
+        <w:t>reak( đánh dấu là bị phá ), draw( xóa hoặc vẽ gạch</w:t>
       </w:r>
       <w:r>
         <w:t>, xử lí hiển thị</w:t>

</xml_diff>

<commit_message>
update màn hình chờ
</commit_message>
<xml_diff>
--- a/idea/idea.docx
+++ b/idea/idea.docx
@@ -349,7 +349,55 @@
         <w:t>* Phần thưởng khi phá gạch.</w:t>
       </w:r>
     </w:p>
-    <w:p/>
+    <w:p>
+      <w:r>
+        <w:lastRenderedPageBreak/>
+        <w:t>Tuần 1: Code cơ bản: mainGame.java, checkCollision.java, ball.java, paddle.java, update.java.</w:t>
+      </w:r>
+    </w:p>
+    <w:p>
+      <w:r>
+        <w:t>Tuần 2:</w:t>
+      </w:r>
+    </w:p>
+    <w:p>
+      <w:r>
+        <w:tab/>
+        <w:t>- Lợi: phát triển phần màn hình chờ</w:t>
+      </w:r>
+      <w:r>
+        <w:t xml:space="preserve"> và màn hình thua.</w:t>
+      </w:r>
+    </w:p>
+    <w:p>
+      <w:r>
+        <w:tab/>
+        <w:t>- Minh: Tìm hoặc vẽ ảnh Ball, paddle</w:t>
+      </w:r>
+      <w:r>
+        <w:t>; tìm âm thanh va chạm giữa bóng và paddle.</w:t>
+      </w:r>
+    </w:p>
+    <w:p>
+      <w:r>
+        <w:tab/>
+        <w:t>- Tường: Tìm hoặc vẽ Wall, brick ( 4-5 màu)</w:t>
+      </w:r>
+      <w:r>
+        <w:t>; tìm âm thanh va chạm giữa bóng với wall và brick.</w:t>
+      </w:r>
+    </w:p>
+    <w:p>
+      <w:r>
+        <w:tab/>
+        <w:t>- Tùng: tìm hiểu, phát triển phần logic điều khiển : nhận đầu vào từ bàn phím, nhận đầu vào từ chuột.</w:t>
+      </w:r>
+    </w:p>
+    <w:p>
+      <w:r>
+        <w:t>Tuần 3: coming soon…</w:t>
+      </w:r>
+    </w:p>
     <w:p/>
     <w:p>
       <w:r>
@@ -1437,6 +1485,7 @@
   <w:style w:type="character" w:default="1" w:styleId="DefaultParagraphFont">
     <w:name w:val="Default Paragraph Font"/>
     <w:uiPriority w:val="1"/>
+    <w:semiHidden/>
     <w:unhideWhenUsed/>
   </w:style>
   <w:style w:type="table" w:default="1" w:styleId="TableNormal">

</xml_diff>